<commit_message>
nmv 23 01 2023
</commit_message>
<xml_diff>
--- a/TS Jatai Ghanam Project/Summary breakup 4.1 to 4.6.docx
+++ b/TS Jatai Ghanam Project/Summary breakup 4.1 to 4.6.docx
@@ -8333,6 +8333,17 @@
                 <w:lang w:val="en-IN" w:eastAsia="en-IN" w:bidi="ar-SA"/>
               </w:rPr>
             </w:pPr>
+            <w:r>
+              <w:rPr>
+                <w:rFonts w:ascii="Arial" w:eastAsia="Times New Roman" w:hAnsi="Arial" w:cs="Arial"/>
+                <w:b/>
+                <w:color w:val="000000"/>
+                <w:sz w:val="28"/>
+                <w:szCs w:val="28"/>
+                <w:lang w:val="en-IN" w:eastAsia="en-IN" w:bidi="ar-SA"/>
+              </w:rPr>
+              <w:t>1982</w:t>
+            </w:r>
           </w:p>
         </w:tc>
       </w:tr>
@@ -8797,6 +8808,17 @@
                 <w:lang w:val="en-IN" w:eastAsia="en-IN" w:bidi="ar-SA"/>
               </w:rPr>
             </w:pPr>
+            <w:r>
+              <w:rPr>
+                <w:rFonts w:ascii="Arial" w:eastAsia="Times New Roman" w:hAnsi="Arial" w:cs="Arial"/>
+                <w:b/>
+                <w:color w:val="000000"/>
+                <w:sz w:val="28"/>
+                <w:szCs w:val="28"/>
+                <w:lang w:val="en-IN" w:eastAsia="en-IN" w:bidi="ar-SA"/>
+              </w:rPr>
+              <w:t>178</w:t>
+            </w:r>
           </w:p>
         </w:tc>
       </w:tr>
@@ -9213,6 +9235,17 @@
                 <w:lang w:val="en-IN" w:eastAsia="en-IN" w:bidi="ar-SA"/>
               </w:rPr>
             </w:pPr>
+            <w:r>
+              <w:rPr>
+                <w:rFonts w:ascii="Arial" w:eastAsia="Times New Roman" w:hAnsi="Arial" w:cs="Arial"/>
+                <w:b/>
+                <w:color w:val="000000"/>
+                <w:sz w:val="28"/>
+                <w:szCs w:val="28"/>
+                <w:lang w:val="en-IN" w:eastAsia="en-IN" w:bidi="ar-SA"/>
+              </w:rPr>
+              <w:t>317</w:t>
+            </w:r>
           </w:p>
         </w:tc>
       </w:tr>
@@ -9749,6 +9782,17 @@
                 <w:lang w:val="en-IN" w:eastAsia="en-IN" w:bidi="ar-SA"/>
               </w:rPr>
             </w:pPr>
+            <w:r>
+              <w:rPr>
+                <w:rFonts w:ascii="Arial" w:eastAsia="Times New Roman" w:hAnsi="Arial" w:cs="Arial"/>
+                <w:b/>
+                <w:color w:val="000000"/>
+                <w:sz w:val="28"/>
+                <w:szCs w:val="28"/>
+                <w:lang w:val="en-IN" w:eastAsia="en-IN" w:bidi="ar-SA"/>
+              </w:rPr>
+              <w:t>14</w:t>
+            </w:r>
           </w:p>
         </w:tc>
       </w:tr>
@@ -10189,6 +10233,17 @@
                 <w:lang w:val="en-IN" w:eastAsia="en-IN" w:bidi="ar-SA"/>
               </w:rPr>
             </w:pPr>
+            <w:r>
+              <w:rPr>
+                <w:rFonts w:ascii="Arial" w:eastAsia="Times New Roman" w:hAnsi="Arial" w:cs="Arial"/>
+                <w:b/>
+                <w:color w:val="000000"/>
+                <w:sz w:val="28"/>
+                <w:szCs w:val="28"/>
+                <w:lang w:val="en-IN" w:eastAsia="en-IN" w:bidi="ar-SA"/>
+              </w:rPr>
+              <w:t>7</w:t>
+            </w:r>
           </w:p>
         </w:tc>
       </w:tr>
@@ -10317,6 +10372,62 @@
                 <w:lang w:val="en-IN" w:eastAsia="en-IN" w:bidi="ar-SA"/>
               </w:rPr>
             </w:pPr>
+            <w:r>
+              <w:rPr>
+                <w:rFonts w:ascii="Arial" w:eastAsia="Times New Roman" w:hAnsi="Arial" w:cs="Arial"/>
+                <w:b/>
+                <w:color w:val="000000"/>
+                <w:sz w:val="28"/>
+                <w:szCs w:val="28"/>
+                <w:lang w:val="en-IN" w:eastAsia="en-IN" w:bidi="ar-SA"/>
+              </w:rPr>
+              <w:fldChar w:fldCharType="begin"/>
+            </w:r>
+            <w:r>
+              <w:rPr>
+                <w:rFonts w:ascii="Arial" w:eastAsia="Times New Roman" w:hAnsi="Arial" w:cs="Arial"/>
+                <w:b/>
+                <w:color w:val="000000"/>
+                <w:sz w:val="28"/>
+                <w:szCs w:val="28"/>
+                <w:lang w:val="en-IN" w:eastAsia="en-IN" w:bidi="ar-SA"/>
+              </w:rPr>
+              <w:instrText xml:space="preserve"> =SUM(ABOVE) </w:instrText>
+            </w:r>
+            <w:r>
+              <w:rPr>
+                <w:rFonts w:ascii="Arial" w:eastAsia="Times New Roman" w:hAnsi="Arial" w:cs="Arial"/>
+                <w:b/>
+                <w:color w:val="000000"/>
+                <w:sz w:val="28"/>
+                <w:szCs w:val="28"/>
+                <w:lang w:val="en-IN" w:eastAsia="en-IN" w:bidi="ar-SA"/>
+              </w:rPr>
+              <w:fldChar w:fldCharType="separate"/>
+            </w:r>
+            <w:r>
+              <w:rPr>
+                <w:rFonts w:ascii="Arial" w:eastAsia="Times New Roman" w:hAnsi="Arial" w:cs="Arial"/>
+                <w:b/>
+                <w:noProof/>
+                <w:color w:val="000000"/>
+                <w:sz w:val="28"/>
+                <w:szCs w:val="28"/>
+                <w:lang w:val="en-IN" w:eastAsia="en-IN" w:bidi="ar-SA"/>
+              </w:rPr>
+              <w:t>2498</w:t>
+            </w:r>
+            <w:r>
+              <w:rPr>
+                <w:rFonts w:ascii="Arial" w:eastAsia="Times New Roman" w:hAnsi="Arial" w:cs="Arial"/>
+                <w:b/>
+                <w:color w:val="000000"/>
+                <w:sz w:val="28"/>
+                <w:szCs w:val="28"/>
+                <w:lang w:val="en-IN" w:eastAsia="en-IN" w:bidi="ar-SA"/>
+              </w:rPr>
+              <w:fldChar w:fldCharType="end"/>
+            </w:r>
           </w:p>
         </w:tc>
       </w:tr>
@@ -11032,6 +11143,17 @@
                 <w:lang w:val="en-IN" w:eastAsia="en-IN" w:bidi="ar-SA"/>
               </w:rPr>
             </w:pPr>
+            <w:r>
+              <w:rPr>
+                <w:rFonts w:ascii="Arial" w:eastAsia="Times New Roman" w:hAnsi="Arial" w:cs="Arial"/>
+                <w:b/>
+                <w:color w:val="000000"/>
+                <w:sz w:val="28"/>
+                <w:szCs w:val="28"/>
+                <w:lang w:val="en-IN" w:eastAsia="en-IN" w:bidi="ar-SA"/>
+              </w:rPr>
+              <w:t>1982</w:t>
+            </w:r>
           </w:p>
         </w:tc>
       </w:tr>
@@ -11238,6 +11360,17 @@
                 <w:lang w:val="en-IN" w:eastAsia="en-IN" w:bidi="ar-SA"/>
               </w:rPr>
             </w:pPr>
+            <w:r>
+              <w:rPr>
+                <w:rFonts w:ascii="Arial" w:eastAsia="Times New Roman" w:hAnsi="Arial" w:cs="Arial"/>
+                <w:b/>
+                <w:color w:val="000000"/>
+                <w:sz w:val="28"/>
+                <w:szCs w:val="28"/>
+                <w:lang w:val="en-IN" w:eastAsia="en-IN" w:bidi="ar-SA"/>
+              </w:rPr>
+              <w:t>178</w:t>
+            </w:r>
           </w:p>
         </w:tc>
       </w:tr>
@@ -11411,6 +11544,17 @@
                 <w:lang w:val="en-IN" w:eastAsia="en-IN" w:bidi="ar-SA"/>
               </w:rPr>
             </w:pPr>
+            <w:r>
+              <w:rPr>
+                <w:rFonts w:ascii="Arial" w:eastAsia="Times New Roman" w:hAnsi="Arial" w:cs="Arial"/>
+                <w:b/>
+                <w:color w:val="000000"/>
+                <w:sz w:val="28"/>
+                <w:szCs w:val="28"/>
+                <w:lang w:val="en-IN" w:eastAsia="en-IN" w:bidi="ar-SA"/>
+              </w:rPr>
+              <w:t>317</w:t>
+            </w:r>
           </w:p>
         </w:tc>
       </w:tr>
@@ -11615,6 +11759,17 @@
                 <w:lang w:val="en-IN" w:eastAsia="en-IN" w:bidi="ar-SA"/>
               </w:rPr>
             </w:pPr>
+            <w:r>
+              <w:rPr>
+                <w:rFonts w:ascii="Arial" w:eastAsia="Times New Roman" w:hAnsi="Arial" w:cs="Arial"/>
+                <w:b/>
+                <w:color w:val="000000"/>
+                <w:sz w:val="28"/>
+                <w:szCs w:val="28"/>
+                <w:lang w:val="en-IN" w:eastAsia="en-IN" w:bidi="ar-SA"/>
+              </w:rPr>
+              <w:t>14</w:t>
+            </w:r>
           </w:p>
         </w:tc>
       </w:tr>
@@ -11822,6 +11977,17 @@
                 <w:lang w:val="en-IN" w:eastAsia="en-IN" w:bidi="ar-SA"/>
               </w:rPr>
             </w:pPr>
+            <w:r>
+              <w:rPr>
+                <w:rFonts w:ascii="Arial" w:eastAsia="Times New Roman" w:hAnsi="Arial" w:cs="Arial"/>
+                <w:b/>
+                <w:color w:val="000000"/>
+                <w:sz w:val="28"/>
+                <w:szCs w:val="28"/>
+                <w:lang w:val="en-IN" w:eastAsia="en-IN" w:bidi="ar-SA"/>
+              </w:rPr>
+              <w:t>7</w:t>
+            </w:r>
           </w:p>
         </w:tc>
       </w:tr>
@@ -11951,6 +12117,62 @@
                 <w:lang w:val="en-IN" w:eastAsia="en-IN" w:bidi="ar-SA"/>
               </w:rPr>
             </w:pPr>
+            <w:r>
+              <w:rPr>
+                <w:rFonts w:ascii="Arial" w:eastAsia="Times New Roman" w:hAnsi="Arial" w:cs="Arial"/>
+                <w:b/>
+                <w:color w:val="000000"/>
+                <w:sz w:val="28"/>
+                <w:szCs w:val="28"/>
+                <w:lang w:val="en-IN" w:eastAsia="en-IN" w:bidi="ar-SA"/>
+              </w:rPr>
+              <w:fldChar w:fldCharType="begin"/>
+            </w:r>
+            <w:r>
+              <w:rPr>
+                <w:rFonts w:ascii="Arial" w:eastAsia="Times New Roman" w:hAnsi="Arial" w:cs="Arial"/>
+                <w:b/>
+                <w:color w:val="000000"/>
+                <w:sz w:val="28"/>
+                <w:szCs w:val="28"/>
+                <w:lang w:val="en-IN" w:eastAsia="en-IN" w:bidi="ar-SA"/>
+              </w:rPr>
+              <w:instrText xml:space="preserve"> =SUM(ABOVE) </w:instrText>
+            </w:r>
+            <w:r>
+              <w:rPr>
+                <w:rFonts w:ascii="Arial" w:eastAsia="Times New Roman" w:hAnsi="Arial" w:cs="Arial"/>
+                <w:b/>
+                <w:color w:val="000000"/>
+                <w:sz w:val="28"/>
+                <w:szCs w:val="28"/>
+                <w:lang w:val="en-IN" w:eastAsia="en-IN" w:bidi="ar-SA"/>
+              </w:rPr>
+              <w:fldChar w:fldCharType="separate"/>
+            </w:r>
+            <w:r>
+              <w:rPr>
+                <w:rFonts w:ascii="Arial" w:eastAsia="Times New Roman" w:hAnsi="Arial" w:cs="Arial"/>
+                <w:b/>
+                <w:noProof/>
+                <w:color w:val="000000"/>
+                <w:sz w:val="28"/>
+                <w:szCs w:val="28"/>
+                <w:lang w:val="en-IN" w:eastAsia="en-IN" w:bidi="ar-SA"/>
+              </w:rPr>
+              <w:t>2498</w:t>
+            </w:r>
+            <w:r>
+              <w:rPr>
+                <w:rFonts w:ascii="Arial" w:eastAsia="Times New Roman" w:hAnsi="Arial" w:cs="Arial"/>
+                <w:b/>
+                <w:color w:val="000000"/>
+                <w:sz w:val="28"/>
+                <w:szCs w:val="28"/>
+                <w:lang w:val="en-IN" w:eastAsia="en-IN" w:bidi="ar-SA"/>
+              </w:rPr>
+              <w:fldChar w:fldCharType="end"/>
+            </w:r>
           </w:p>
         </w:tc>
       </w:tr>
@@ -12784,6 +13006,16 @@
                 <w:lang w:val="en-IN" w:eastAsia="en-IN" w:bidi="ar-SA"/>
               </w:rPr>
             </w:pPr>
+            <w:r>
+              <w:rPr>
+                <w:rFonts w:ascii="Arial" w:eastAsia="Times New Roman" w:hAnsi="Arial" w:cs="Arial"/>
+                <w:b/>
+                <w:color w:val="000000"/>
+                <w:szCs w:val="28"/>
+                <w:lang w:val="en-IN" w:eastAsia="en-IN" w:bidi="ar-SA"/>
+              </w:rPr>
+              <w:t>1982</w:t>
+            </w:r>
           </w:p>
         </w:tc>
       </w:tr>
@@ -13117,6 +13349,17 @@
                 <w:lang w:val="en-IN" w:eastAsia="en-IN" w:bidi="ar-SA"/>
               </w:rPr>
             </w:pPr>
+            <w:r>
+              <w:rPr>
+                <w:rFonts w:ascii="Arial" w:eastAsia="Times New Roman" w:hAnsi="Arial" w:cs="Arial"/>
+                <w:b/>
+                <w:color w:val="000000"/>
+                <w:sz w:val="24"/>
+                <w:szCs w:val="28"/>
+                <w:lang w:val="en-IN" w:eastAsia="en-IN" w:bidi="ar-SA"/>
+              </w:rPr>
+              <w:t>178</w:t>
+            </w:r>
           </w:p>
         </w:tc>
       </w:tr>
@@ -13541,6 +13784,17 @@
                 <w:lang w:val="en-IN" w:eastAsia="en-IN" w:bidi="ar-SA"/>
               </w:rPr>
             </w:pPr>
+            <w:r>
+              <w:rPr>
+                <w:rFonts w:ascii="Arial" w:eastAsia="Times New Roman" w:hAnsi="Arial" w:cs="Arial"/>
+                <w:b/>
+                <w:color w:val="000000"/>
+                <w:sz w:val="24"/>
+                <w:szCs w:val="28"/>
+                <w:lang w:val="en-IN" w:eastAsia="en-IN" w:bidi="ar-SA"/>
+              </w:rPr>
+              <w:t>317</w:t>
+            </w:r>
           </w:p>
         </w:tc>
       </w:tr>
@@ -13914,6 +14168,17 @@
                 <w:lang w:val="en-IN" w:eastAsia="en-IN" w:bidi="ar-SA"/>
               </w:rPr>
             </w:pPr>
+            <w:r>
+              <w:rPr>
+                <w:rFonts w:ascii="Arial" w:eastAsia="Times New Roman" w:hAnsi="Arial" w:cs="Arial"/>
+                <w:b/>
+                <w:color w:val="000000"/>
+                <w:sz w:val="28"/>
+                <w:szCs w:val="28"/>
+                <w:lang w:val="en-IN" w:eastAsia="en-IN" w:bidi="ar-SA"/>
+              </w:rPr>
+              <w:t>14</w:t>
+            </w:r>
           </w:p>
         </w:tc>
       </w:tr>
@@ -14427,6 +14692,17 @@
                 <w:lang w:val="en-IN" w:eastAsia="en-IN" w:bidi="ar-SA"/>
               </w:rPr>
             </w:pPr>
+            <w:r>
+              <w:rPr>
+                <w:rFonts w:ascii="Arial" w:eastAsia="Times New Roman" w:hAnsi="Arial" w:cs="Arial"/>
+                <w:b/>
+                <w:color w:val="000000"/>
+                <w:sz w:val="24"/>
+                <w:szCs w:val="28"/>
+                <w:lang w:val="en-IN" w:eastAsia="en-IN" w:bidi="ar-SA"/>
+              </w:rPr>
+              <w:t>7</w:t>
+            </w:r>
           </w:p>
         </w:tc>
       </w:tr>
@@ -14556,6 +14832,62 @@
                 <w:lang w:val="en-IN" w:eastAsia="en-IN" w:bidi="ar-SA"/>
               </w:rPr>
             </w:pPr>
+            <w:r>
+              <w:rPr>
+                <w:rFonts w:ascii="Arial" w:eastAsia="Times New Roman" w:hAnsi="Arial" w:cs="Arial"/>
+                <w:b/>
+                <w:color w:val="000000"/>
+                <w:sz w:val="28"/>
+                <w:szCs w:val="28"/>
+                <w:lang w:val="en-IN" w:eastAsia="en-IN" w:bidi="ar-SA"/>
+              </w:rPr>
+              <w:fldChar w:fldCharType="begin"/>
+            </w:r>
+            <w:r>
+              <w:rPr>
+                <w:rFonts w:ascii="Arial" w:eastAsia="Times New Roman" w:hAnsi="Arial" w:cs="Arial"/>
+                <w:b/>
+                <w:color w:val="000000"/>
+                <w:sz w:val="28"/>
+                <w:szCs w:val="28"/>
+                <w:lang w:val="en-IN" w:eastAsia="en-IN" w:bidi="ar-SA"/>
+              </w:rPr>
+              <w:instrText xml:space="preserve"> =SUM(ABOVE) </w:instrText>
+            </w:r>
+            <w:r>
+              <w:rPr>
+                <w:rFonts w:ascii="Arial" w:eastAsia="Times New Roman" w:hAnsi="Arial" w:cs="Arial"/>
+                <w:b/>
+                <w:color w:val="000000"/>
+                <w:sz w:val="28"/>
+                <w:szCs w:val="28"/>
+                <w:lang w:val="en-IN" w:eastAsia="en-IN" w:bidi="ar-SA"/>
+              </w:rPr>
+              <w:fldChar w:fldCharType="separate"/>
+            </w:r>
+            <w:r>
+              <w:rPr>
+                <w:rFonts w:ascii="Arial" w:eastAsia="Times New Roman" w:hAnsi="Arial" w:cs="Arial"/>
+                <w:b/>
+                <w:noProof/>
+                <w:color w:val="000000"/>
+                <w:sz w:val="28"/>
+                <w:szCs w:val="28"/>
+                <w:lang w:val="en-IN" w:eastAsia="en-IN" w:bidi="ar-SA"/>
+              </w:rPr>
+              <w:t>2498</w:t>
+            </w:r>
+            <w:r>
+              <w:rPr>
+                <w:rFonts w:ascii="Arial" w:eastAsia="Times New Roman" w:hAnsi="Arial" w:cs="Arial"/>
+                <w:b/>
+                <w:color w:val="000000"/>
+                <w:sz w:val="28"/>
+                <w:szCs w:val="28"/>
+                <w:lang w:val="en-IN" w:eastAsia="en-IN" w:bidi="ar-SA"/>
+              </w:rPr>
+              <w:fldChar w:fldCharType="end"/>
+            </w:r>
           </w:p>
         </w:tc>
       </w:tr>
@@ -32578,9 +32910,19 @@
                 <w:sz w:val="32"/>
                 <w:szCs w:val="40"/>
               </w:rPr>
-              <w:t xml:space="preserve">GZy = (B+CZy) </w:t>
-            </w:r>
-            <w:proofErr w:type="gramStart"/>
+              <w:t>GZy = (B+CZy) |</w:t>
+            </w:r>
+            <w:r>
+              <w:rPr>
+                <w:rFonts w:ascii="Calibri" w:eastAsia="Times New Roman" w:hAnsi="Calibri" w:cs="Calibri"/>
+                <w:b/>
+                <w:color w:val="000000"/>
+                <w:sz w:val="24"/>
+                <w:szCs w:val="24"/>
+                <w:lang w:val="en-IN" w:eastAsia="en-IN" w:bidi="ar-SA"/>
+              </w:rPr>
+              <w:t xml:space="preserve">  </w:t>
+            </w:r>
             <w:r>
               <w:rPr>
                 <w:rFonts w:ascii="BRH Malayalam" w:hAnsi="BRH Malayalam" w:cs="BRH Malayalam"/>
@@ -32589,39 +32931,7 @@
                 <w:sz w:val="32"/>
                 <w:szCs w:val="40"/>
               </w:rPr>
-              <w:t>|</w:t>
-            </w:r>
-            <w:r>
-              <w:rPr>
-                <w:rFonts w:ascii="Calibri" w:eastAsia="Times New Roman" w:hAnsi="Calibri" w:cs="Calibri"/>
-                <w:b/>
-                <w:color w:val="000000"/>
-                <w:sz w:val="24"/>
-                <w:szCs w:val="24"/>
-                <w:lang w:val="en-IN" w:eastAsia="en-IN" w:bidi="ar-SA"/>
-              </w:rPr>
-              <w:t xml:space="preserve">  </w:t>
-            </w:r>
-            <w:r>
-              <w:rPr>
-                <w:rFonts w:ascii="BRH Malayalam" w:hAnsi="BRH Malayalam" w:cs="BRH Malayalam"/>
-                <w:b/>
-                <w:color w:val="000000"/>
-                <w:sz w:val="32"/>
-                <w:szCs w:val="40"/>
-              </w:rPr>
-              <w:t>D</w:t>
-            </w:r>
-            <w:proofErr w:type="gramEnd"/>
-            <w:r>
-              <w:rPr>
-                <w:rFonts w:ascii="BRH Malayalam" w:hAnsi="BRH Malayalam" w:cs="BRH Malayalam"/>
-                <w:b/>
-                <w:color w:val="000000"/>
-                <w:sz w:val="32"/>
-                <w:szCs w:val="40"/>
-              </w:rPr>
-              <w:t>¥eZy = (De+CZy)  ¥öeZy = (öe+CZy) |</w:t>
+              <w:t>D¥eZy = (De+CZy)  ¥öeZy = (öe+CZy) |</w:t>
             </w:r>
             <w:r>
               <w:rPr>
@@ -36115,10 +36425,7 @@
       </w:pPr>
       <w:r>
         <w:lastRenderedPageBreak/>
-        <w:t>4.</w:t>
-      </w:r>
-      <w:r>
-        <w:t>6</w:t>
+        <w:t>4.6</w:t>
       </w:r>
     </w:p>
     <w:tbl>

</xml_diff>

<commit_message>
nmv 08 02 2023
</commit_message>
<xml_diff>
--- a/TS Jatai Ghanam Project/Summary breakup 4.1 to 4.6.docx
+++ b/TS Jatai Ghanam Project/Summary breakup 4.1 to 4.6.docx
@@ -15806,6 +15806,17 @@
                 <w:lang w:val="en-IN" w:eastAsia="en-IN" w:bidi="ar-SA"/>
               </w:rPr>
             </w:pPr>
+            <w:r>
+              <w:rPr>
+                <w:rFonts w:ascii="Arial" w:eastAsia="Times New Roman" w:hAnsi="Arial" w:cs="Arial"/>
+                <w:b/>
+                <w:color w:val="000000"/>
+                <w:sz w:val="28"/>
+                <w:szCs w:val="28"/>
+                <w:lang w:val="en-IN" w:eastAsia="en-IN" w:bidi="ar-SA"/>
+              </w:rPr>
+              <w:t>1396</w:t>
+            </w:r>
           </w:p>
         </w:tc>
       </w:tr>
@@ -16270,6 +16281,17 @@
                 <w:lang w:val="en-IN" w:eastAsia="en-IN" w:bidi="ar-SA"/>
               </w:rPr>
             </w:pPr>
+            <w:r>
+              <w:rPr>
+                <w:rFonts w:ascii="Arial" w:eastAsia="Times New Roman" w:hAnsi="Arial" w:cs="Arial"/>
+                <w:b/>
+                <w:color w:val="000000"/>
+                <w:sz w:val="28"/>
+                <w:szCs w:val="28"/>
+                <w:lang w:val="en-IN" w:eastAsia="en-IN" w:bidi="ar-SA"/>
+              </w:rPr>
+              <w:t>67</w:t>
+            </w:r>
           </w:p>
         </w:tc>
       </w:tr>
@@ -16686,6 +16708,17 @@
                 <w:lang w:val="en-IN" w:eastAsia="en-IN" w:bidi="ar-SA"/>
               </w:rPr>
             </w:pPr>
+            <w:r>
+              <w:rPr>
+                <w:rFonts w:ascii="Arial" w:eastAsia="Times New Roman" w:hAnsi="Arial" w:cs="Arial"/>
+                <w:b/>
+                <w:color w:val="000000"/>
+                <w:sz w:val="28"/>
+                <w:szCs w:val="28"/>
+                <w:lang w:val="en-IN" w:eastAsia="en-IN" w:bidi="ar-SA"/>
+              </w:rPr>
+              <w:t>356</w:t>
+            </w:r>
           </w:p>
         </w:tc>
       </w:tr>
@@ -17222,6 +17255,17 @@
                 <w:lang w:val="en-IN" w:eastAsia="en-IN" w:bidi="ar-SA"/>
               </w:rPr>
             </w:pPr>
+            <w:r>
+              <w:rPr>
+                <w:rFonts w:ascii="Arial" w:eastAsia="Times New Roman" w:hAnsi="Arial" w:cs="Arial"/>
+                <w:b/>
+                <w:color w:val="000000"/>
+                <w:sz w:val="28"/>
+                <w:szCs w:val="28"/>
+                <w:lang w:val="en-IN" w:eastAsia="en-IN" w:bidi="ar-SA"/>
+              </w:rPr>
+              <w:t>15</w:t>
+            </w:r>
           </w:p>
         </w:tc>
       </w:tr>
@@ -17662,6 +17706,17 @@
                 <w:lang w:val="en-IN" w:eastAsia="en-IN" w:bidi="ar-SA"/>
               </w:rPr>
             </w:pPr>
+            <w:r>
+              <w:rPr>
+                <w:rFonts w:ascii="Arial" w:eastAsia="Times New Roman" w:hAnsi="Arial" w:cs="Arial"/>
+                <w:b/>
+                <w:color w:val="000000"/>
+                <w:sz w:val="28"/>
+                <w:szCs w:val="28"/>
+                <w:lang w:val="en-IN" w:eastAsia="en-IN" w:bidi="ar-SA"/>
+              </w:rPr>
+              <w:t>10</w:t>
+            </w:r>
           </w:p>
         </w:tc>
       </w:tr>
@@ -17790,6 +17845,62 @@
                 <w:lang w:val="en-IN" w:eastAsia="en-IN" w:bidi="ar-SA"/>
               </w:rPr>
             </w:pPr>
+            <w:r>
+              <w:rPr>
+                <w:rFonts w:ascii="Arial" w:eastAsia="Times New Roman" w:hAnsi="Arial" w:cs="Arial"/>
+                <w:b/>
+                <w:color w:val="000000"/>
+                <w:sz w:val="28"/>
+                <w:szCs w:val="28"/>
+                <w:lang w:val="en-IN" w:eastAsia="en-IN" w:bidi="ar-SA"/>
+              </w:rPr>
+              <w:fldChar w:fldCharType="begin"/>
+            </w:r>
+            <w:r>
+              <w:rPr>
+                <w:rFonts w:ascii="Arial" w:eastAsia="Times New Roman" w:hAnsi="Arial" w:cs="Arial"/>
+                <w:b/>
+                <w:color w:val="000000"/>
+                <w:sz w:val="28"/>
+                <w:szCs w:val="28"/>
+                <w:lang w:val="en-IN" w:eastAsia="en-IN" w:bidi="ar-SA"/>
+              </w:rPr>
+              <w:instrText xml:space="preserve"> =SUM(ABOVE) </w:instrText>
+            </w:r>
+            <w:r>
+              <w:rPr>
+                <w:rFonts w:ascii="Arial" w:eastAsia="Times New Roman" w:hAnsi="Arial" w:cs="Arial"/>
+                <w:b/>
+                <w:color w:val="000000"/>
+                <w:sz w:val="28"/>
+                <w:szCs w:val="28"/>
+                <w:lang w:val="en-IN" w:eastAsia="en-IN" w:bidi="ar-SA"/>
+              </w:rPr>
+              <w:fldChar w:fldCharType="separate"/>
+            </w:r>
+            <w:r>
+              <w:rPr>
+                <w:rFonts w:ascii="Arial" w:eastAsia="Times New Roman" w:hAnsi="Arial" w:cs="Arial"/>
+                <w:b/>
+                <w:noProof/>
+                <w:color w:val="000000"/>
+                <w:sz w:val="28"/>
+                <w:szCs w:val="28"/>
+                <w:lang w:val="en-IN" w:eastAsia="en-IN" w:bidi="ar-SA"/>
+              </w:rPr>
+              <w:t>1844</w:t>
+            </w:r>
+            <w:r>
+              <w:rPr>
+                <w:rFonts w:ascii="Arial" w:eastAsia="Times New Roman" w:hAnsi="Arial" w:cs="Arial"/>
+                <w:b/>
+                <w:color w:val="000000"/>
+                <w:sz w:val="28"/>
+                <w:szCs w:val="28"/>
+                <w:lang w:val="en-IN" w:eastAsia="en-IN" w:bidi="ar-SA"/>
+              </w:rPr>
+              <w:fldChar w:fldCharType="end"/>
+            </w:r>
           </w:p>
         </w:tc>
       </w:tr>
@@ -18505,6 +18616,17 @@
                 <w:lang w:val="en-IN" w:eastAsia="en-IN" w:bidi="ar-SA"/>
               </w:rPr>
             </w:pPr>
+            <w:r>
+              <w:rPr>
+                <w:rFonts w:ascii="Arial" w:eastAsia="Times New Roman" w:hAnsi="Arial" w:cs="Arial"/>
+                <w:b/>
+                <w:color w:val="000000"/>
+                <w:sz w:val="28"/>
+                <w:szCs w:val="28"/>
+                <w:lang w:val="en-IN" w:eastAsia="en-IN" w:bidi="ar-SA"/>
+              </w:rPr>
+              <w:t>1396</w:t>
+            </w:r>
           </w:p>
         </w:tc>
       </w:tr>
@@ -18711,6 +18833,17 @@
                 <w:lang w:val="en-IN" w:eastAsia="en-IN" w:bidi="ar-SA"/>
               </w:rPr>
             </w:pPr>
+            <w:r>
+              <w:rPr>
+                <w:rFonts w:ascii="Arial" w:eastAsia="Times New Roman" w:hAnsi="Arial" w:cs="Arial"/>
+                <w:b/>
+                <w:color w:val="000000"/>
+                <w:sz w:val="28"/>
+                <w:szCs w:val="28"/>
+                <w:lang w:val="en-IN" w:eastAsia="en-IN" w:bidi="ar-SA"/>
+              </w:rPr>
+              <w:t>67</w:t>
+            </w:r>
           </w:p>
         </w:tc>
       </w:tr>
@@ -18884,6 +19017,17 @@
                 <w:lang w:val="en-IN" w:eastAsia="en-IN" w:bidi="ar-SA"/>
               </w:rPr>
             </w:pPr>
+            <w:r>
+              <w:rPr>
+                <w:rFonts w:ascii="Arial" w:eastAsia="Times New Roman" w:hAnsi="Arial" w:cs="Arial"/>
+                <w:b/>
+                <w:color w:val="000000"/>
+                <w:sz w:val="28"/>
+                <w:szCs w:val="28"/>
+                <w:lang w:val="en-IN" w:eastAsia="en-IN" w:bidi="ar-SA"/>
+              </w:rPr>
+              <w:t>356</w:t>
+            </w:r>
           </w:p>
         </w:tc>
       </w:tr>
@@ -19088,6 +19232,235 @@
                 <w:lang w:val="en-IN" w:eastAsia="en-IN" w:bidi="ar-SA"/>
               </w:rPr>
             </w:pPr>
+            <w:r>
+              <w:rPr>
+                <w:rFonts w:ascii="Arial" w:eastAsia="Times New Roman" w:hAnsi="Arial" w:cs="Arial"/>
+                <w:b/>
+                <w:color w:val="000000"/>
+                <w:sz w:val="28"/>
+                <w:szCs w:val="28"/>
+                <w:lang w:val="en-IN" w:eastAsia="en-IN" w:bidi="ar-SA"/>
+              </w:rPr>
+              <w:t>15</w:t>
+            </w:r>
+          </w:p>
+        </w:tc>
+      </w:tr>
+      <w:tr>
+        <w:trPr>
+          <w:gridAfter w:val="1"/>
+          <w:wAfter w:w="113" w:type="dxa"/>
+          <w:trHeight w:val="1228"/>
+        </w:trPr>
+        <w:tc>
+          <w:tcPr>
+            <w:tcW w:w="1593" w:type="dxa"/>
+            <w:tcBorders>
+              <w:top w:val="single" w:sz="4" w:space="0" w:color="auto"/>
+              <w:left w:val="single" w:sz="4" w:space="0" w:color="auto"/>
+              <w:bottom w:val="single" w:sz="4" w:space="0" w:color="auto"/>
+              <w:right w:val="single" w:sz="4" w:space="0" w:color="auto"/>
+            </w:tcBorders>
+            <w:shd w:val="clear" w:color="auto" w:fill="auto"/>
+            <w:noWrap/>
+            <w:vAlign w:val="center"/>
+            <w:hideMark/>
+          </w:tcPr>
+          <w:p>
+            <w:pPr>
+              <w:spacing w:after="0" w:line="240" w:lineRule="auto"/>
+              <w:rPr>
+                <w:rFonts w:ascii="Calibri" w:eastAsia="Times New Roman" w:hAnsi="Calibri" w:cs="Calibri"/>
+                <w:b/>
+                <w:color w:val="000000"/>
+                <w:sz w:val="24"/>
+                <w:szCs w:val="24"/>
+                <w:lang w:val="en-IN" w:eastAsia="en-IN" w:bidi="ar-SA"/>
+              </w:rPr>
+            </w:pPr>
+            <w:r>
+              <w:rPr>
+                <w:rFonts w:ascii="BRH Malayalam" w:hAnsi="BRH Malayalam" w:cs="BRH Malayalam"/>
+                <w:b/>
+                <w:color w:val="000000"/>
+                <w:sz w:val="32"/>
+                <w:szCs w:val="40"/>
+              </w:rPr>
+              <w:t>öeöMt ¥præd ebxdy</w:t>
+            </w:r>
+          </w:p>
+        </w:tc>
+        <w:tc>
+          <w:tcPr>
+            <w:tcW w:w="659" w:type="dxa"/>
+            <w:tcBorders>
+              <w:top w:val="single" w:sz="4" w:space="0" w:color="auto"/>
+              <w:left w:val="nil"/>
+              <w:bottom w:val="single" w:sz="4" w:space="0" w:color="auto"/>
+              <w:right w:val="single" w:sz="4" w:space="0" w:color="auto"/>
+            </w:tcBorders>
+            <w:shd w:val="clear" w:color="auto" w:fill="auto"/>
+            <w:noWrap/>
+            <w:vAlign w:val="center"/>
+            <w:hideMark/>
+          </w:tcPr>
+          <w:p>
+            <w:pPr>
+              <w:spacing w:after="0" w:line="240" w:lineRule="auto"/>
+              <w:jc w:val="center"/>
+              <w:rPr>
+                <w:rFonts w:ascii="Calibri" w:eastAsia="Times New Roman" w:hAnsi="Calibri" w:cs="Calibri"/>
+                <w:b/>
+                <w:color w:val="000000"/>
+                <w:sz w:val="24"/>
+                <w:szCs w:val="24"/>
+                <w:lang w:val="en-IN" w:eastAsia="en-IN" w:bidi="ar-SA"/>
+              </w:rPr>
+            </w:pPr>
+            <w:r>
+              <w:rPr>
+                <w:rFonts w:ascii="Calibri" w:eastAsia="Times New Roman" w:hAnsi="Calibri" w:cs="Calibri"/>
+                <w:b/>
+                <w:color w:val="000000"/>
+                <w:sz w:val="24"/>
+                <w:szCs w:val="24"/>
+                <w:lang w:val="en-IN" w:eastAsia="en-IN" w:bidi="ar-SA"/>
+              </w:rPr>
+              <w:t>PGS</w:t>
+            </w:r>
+          </w:p>
+        </w:tc>
+        <w:tc>
+          <w:tcPr>
+            <w:tcW w:w="5578" w:type="dxa"/>
+            <w:gridSpan w:val="2"/>
+            <w:tcBorders>
+              <w:top w:val="single" w:sz="4" w:space="0" w:color="auto"/>
+              <w:left w:val="nil"/>
+              <w:bottom w:val="single" w:sz="4" w:space="0" w:color="auto"/>
+              <w:right w:val="single" w:sz="4" w:space="0" w:color="auto"/>
+            </w:tcBorders>
+            <w:shd w:val="clear" w:color="auto" w:fill="auto"/>
+            <w:vAlign w:val="center"/>
+            <w:hideMark/>
+          </w:tcPr>
+          <w:p>
+            <w:pPr>
+              <w:spacing w:after="0" w:line="240" w:lineRule="auto"/>
+              <w:rPr>
+                <w:rFonts w:ascii="BRH Malayalam" w:hAnsi="BRH Malayalam" w:cs="BRH Malayalam"/>
+                <w:b/>
+                <w:color w:val="000000"/>
+                <w:sz w:val="32"/>
+                <w:szCs w:val="40"/>
+              </w:rPr>
+            </w:pPr>
+            <w:r>
+              <w:rPr>
+                <w:rFonts w:ascii="Calibri" w:eastAsia="Times New Roman" w:hAnsi="Calibri" w:cs="Calibri"/>
+                <w:b/>
+                <w:color w:val="000000"/>
+                <w:sz w:val="24"/>
+                <w:szCs w:val="24"/>
+                <w:lang w:val="en-IN" w:eastAsia="en-IN" w:bidi="ar-SA"/>
+              </w:rPr>
+              <w:t xml:space="preserve"> </w:t>
+            </w:r>
+            <w:r>
+              <w:rPr>
+                <w:rFonts w:ascii="BRH Malayalam" w:hAnsi="BRH Malayalam" w:cs="BRH Malayalam"/>
+                <w:b/>
+                <w:color w:val="000000"/>
+                <w:sz w:val="32"/>
+                <w:szCs w:val="40"/>
+              </w:rPr>
+              <w:t xml:space="preserve">Acyrp¥Y = Acyrp¥Y </w:t>
+            </w:r>
+          </w:p>
+          <w:p>
+            <w:pPr>
+              <w:spacing w:after="0" w:line="240" w:lineRule="auto"/>
+              <w:rPr>
+                <w:rFonts w:ascii="BRH Malayalam" w:hAnsi="BRH Malayalam" w:cs="BRH Malayalam"/>
+                <w:b/>
+                <w:color w:val="000000"/>
+                <w:sz w:val="32"/>
+                <w:szCs w:val="40"/>
+              </w:rPr>
+            </w:pPr>
+            <w:r>
+              <w:rPr>
+                <w:rFonts w:ascii="BRH Malayalam" w:hAnsi="BRH Malayalam" w:cs="BRH Malayalam"/>
+                <w:b/>
+                <w:color w:val="000000"/>
+                <w:sz w:val="32"/>
+                <w:szCs w:val="40"/>
+              </w:rPr>
+              <w:t xml:space="preserve">CZõcy - sp¥d | </w:t>
+            </w:r>
+          </w:p>
+          <w:p>
+            <w:pPr>
+              <w:spacing w:after="0" w:line="240" w:lineRule="auto"/>
+              <w:rPr>
+                <w:rFonts w:ascii="Calibri" w:eastAsia="Times New Roman" w:hAnsi="Calibri" w:cs="Calibri"/>
+                <w:b/>
+                <w:color w:val="000000"/>
+                <w:sz w:val="24"/>
+                <w:szCs w:val="24"/>
+                <w:lang w:val="en-IN" w:eastAsia="en-IN" w:bidi="ar-SA"/>
+              </w:rPr>
+            </w:pPr>
+            <w:r>
+              <w:rPr>
+                <w:rFonts w:ascii="BRH Malayalam" w:hAnsi="BRH Malayalam" w:cs="BRH Malayalam"/>
+                <w:b/>
+                <w:color w:val="000000"/>
+                <w:sz w:val="32"/>
+                <w:szCs w:val="40"/>
+              </w:rPr>
+              <w:t>CöÉx²z = CöÉx²z CZzöÉ-A²z |</w:t>
+            </w:r>
+          </w:p>
+        </w:tc>
+        <w:tc>
+          <w:tcPr>
+            <w:tcW w:w="1137" w:type="dxa"/>
+            <w:gridSpan w:val="4"/>
+            <w:tcBorders>
+              <w:top w:val="single" w:sz="4" w:space="0" w:color="auto"/>
+              <w:left w:val="nil"/>
+              <w:bottom w:val="single" w:sz="4" w:space="0" w:color="auto"/>
+              <w:right w:val="single" w:sz="4" w:space="0" w:color="auto"/>
+            </w:tcBorders>
+            <w:shd w:val="clear" w:color="auto" w:fill="auto"/>
+            <w:noWrap/>
+            <w:vAlign w:val="center"/>
+          </w:tcPr>
+          <w:p>
+            <w:pPr>
+              <w:spacing w:after="0" w:line="240" w:lineRule="auto"/>
+              <w:jc w:val="right"/>
+              <w:rPr>
+                <w:rFonts w:ascii="Arial" w:eastAsia="Times New Roman" w:hAnsi="Arial" w:cs="Arial"/>
+                <w:b/>
+                <w:color w:val="000000"/>
+                <w:sz w:val="28"/>
+                <w:szCs w:val="28"/>
+                <w:lang w:val="en-IN" w:eastAsia="en-IN" w:bidi="ar-SA"/>
+              </w:rPr>
+            </w:pPr>
+            <w:r>
+              <w:rPr>
+                <w:rFonts w:ascii="Arial" w:eastAsia="Times New Roman" w:hAnsi="Arial" w:cs="Arial"/>
+                <w:b/>
+                <w:color w:val="000000"/>
+                <w:sz w:val="28"/>
+                <w:szCs w:val="28"/>
+                <w:lang w:val="en-IN" w:eastAsia="en-IN" w:bidi="ar-SA"/>
+              </w:rPr>
+              <w:t>10</w:t>
+            </w:r>
           </w:p>
         </w:tc>
       </w:tr>
@@ -19109,21 +19482,10 @@
             <w:shd w:val="clear" w:color="auto" w:fill="auto"/>
             <w:noWrap/>
             <w:vAlign w:val="center"/>
-            <w:hideMark/>
-          </w:tcPr>
-          <w:p>
-            <w:pPr>
-              <w:spacing w:after="0" w:line="240" w:lineRule="auto"/>
-              <w:rPr>
-                <w:rFonts w:ascii="Calibri" w:eastAsia="Times New Roman" w:hAnsi="Calibri" w:cs="Calibri"/>
-                <w:b/>
-                <w:color w:val="000000"/>
-                <w:sz w:val="24"/>
-                <w:szCs w:val="24"/>
-                <w:lang w:val="en-IN" w:eastAsia="en-IN" w:bidi="ar-SA"/>
-              </w:rPr>
-            </w:pPr>
-            <w:r>
+          </w:tcPr>
+          <w:p>
+            <w:pPr>
+              <w:spacing w:after="0" w:line="240" w:lineRule="auto"/>
               <w:rPr>
                 <w:rFonts w:ascii="BRH Malayalam" w:hAnsi="BRH Malayalam" w:cs="BRH Malayalam"/>
                 <w:b/>
@@ -19131,8 +19493,7 @@
                 <w:sz w:val="32"/>
                 <w:szCs w:val="40"/>
               </w:rPr>
-              <w:t>öeöMt ¥præd ebxdy</w:t>
-            </w:r>
+            </w:pPr>
           </w:p>
         </w:tc>
         <w:tc>
@@ -19147,7 +19508,6 @@
             <w:shd w:val="clear" w:color="auto" w:fill="auto"/>
             <w:noWrap/>
             <w:vAlign w:val="center"/>
-            <w:hideMark/>
           </w:tcPr>
           <w:p>
             <w:pPr>
@@ -19162,17 +19522,6 @@
                 <w:lang w:val="en-IN" w:eastAsia="en-IN" w:bidi="ar-SA"/>
               </w:rPr>
             </w:pPr>
-            <w:r>
-              <w:rPr>
-                <w:rFonts w:ascii="Calibri" w:eastAsia="Times New Roman" w:hAnsi="Calibri" w:cs="Calibri"/>
-                <w:b/>
-                <w:color w:val="000000"/>
-                <w:sz w:val="24"/>
-                <w:szCs w:val="24"/>
-                <w:lang w:val="en-IN" w:eastAsia="en-IN" w:bidi="ar-SA"/>
-              </w:rPr>
-              <w:t>PGS</w:t>
-            </w:r>
           </w:p>
         </w:tc>
         <w:tc>
@@ -19187,84 +19536,30 @@
             </w:tcBorders>
             <w:shd w:val="clear" w:color="auto" w:fill="auto"/>
             <w:vAlign w:val="center"/>
-            <w:hideMark/>
-          </w:tcPr>
-          <w:p>
-            <w:pPr>
-              <w:spacing w:after="0" w:line="240" w:lineRule="auto"/>
-              <w:rPr>
-                <w:rFonts w:ascii="BRH Malayalam" w:hAnsi="BRH Malayalam" w:cs="BRH Malayalam"/>
-                <w:b/>
+          </w:tcPr>
+          <w:p>
+            <w:pPr>
+              <w:spacing w:after="0" w:line="240" w:lineRule="auto"/>
+              <w:rPr>
+                <w:rFonts w:ascii="Calibri" w:eastAsia="Times New Roman" w:hAnsi="Calibri" w:cs="Calibri"/>
+                <w:b/>
+                <w:color w:val="000000"/>
+                <w:sz w:val="28"/>
+                <w:szCs w:val="24"/>
+                <w:lang w:val="en-IN" w:eastAsia="en-IN" w:bidi="ar-SA"/>
+              </w:rPr>
+            </w:pPr>
+            <w:r>
+              <w:rPr>
+                <w:rFonts w:ascii="Calibri" w:eastAsia="Times New Roman" w:hAnsi="Calibri" w:cs="Calibri"/>
+                <w:b/>
+                <w:bCs/>
                 <w:color w:val="000000"/>
                 <w:sz w:val="32"/>
-                <w:szCs w:val="40"/>
-              </w:rPr>
-            </w:pPr>
-            <w:r>
-              <w:rPr>
-                <w:rFonts w:ascii="Calibri" w:eastAsia="Times New Roman" w:hAnsi="Calibri" w:cs="Calibri"/>
-                <w:b/>
-                <w:color w:val="000000"/>
-                <w:sz w:val="24"/>
-                <w:szCs w:val="24"/>
-                <w:lang w:val="en-IN" w:eastAsia="en-IN" w:bidi="ar-SA"/>
-              </w:rPr>
-              <w:t xml:space="preserve"> </w:t>
-            </w:r>
-            <w:r>
-              <w:rPr>
-                <w:rFonts w:ascii="BRH Malayalam" w:hAnsi="BRH Malayalam" w:cs="BRH Malayalam"/>
-                <w:b/>
-                <w:color w:val="000000"/>
-                <w:sz w:val="32"/>
-                <w:szCs w:val="40"/>
-              </w:rPr>
-              <w:t xml:space="preserve">Acyrp¥Y = Acyrp¥Y </w:t>
-            </w:r>
-          </w:p>
-          <w:p>
-            <w:pPr>
-              <w:spacing w:after="0" w:line="240" w:lineRule="auto"/>
-              <w:rPr>
-                <w:rFonts w:ascii="BRH Malayalam" w:hAnsi="BRH Malayalam" w:cs="BRH Malayalam"/>
-                <w:b/>
-                <w:color w:val="000000"/>
-                <w:sz w:val="32"/>
-                <w:szCs w:val="40"/>
-              </w:rPr>
-            </w:pPr>
-            <w:r>
-              <w:rPr>
-                <w:rFonts w:ascii="BRH Malayalam" w:hAnsi="BRH Malayalam" w:cs="BRH Malayalam"/>
-                <w:b/>
-                <w:color w:val="000000"/>
-                <w:sz w:val="32"/>
-                <w:szCs w:val="40"/>
-              </w:rPr>
-              <w:t xml:space="preserve">CZõcy - sp¥d | </w:t>
-            </w:r>
-          </w:p>
-          <w:p>
-            <w:pPr>
-              <w:spacing w:after="0" w:line="240" w:lineRule="auto"/>
-              <w:rPr>
-                <w:rFonts w:ascii="Calibri" w:eastAsia="Times New Roman" w:hAnsi="Calibri" w:cs="Calibri"/>
-                <w:b/>
-                <w:color w:val="000000"/>
-                <w:sz w:val="24"/>
-                <w:szCs w:val="24"/>
-                <w:lang w:val="en-IN" w:eastAsia="en-IN" w:bidi="ar-SA"/>
-              </w:rPr>
-            </w:pPr>
-            <w:r>
-              <w:rPr>
-                <w:rFonts w:ascii="BRH Malayalam" w:hAnsi="BRH Malayalam" w:cs="BRH Malayalam"/>
-                <w:b/>
-                <w:color w:val="000000"/>
-                <w:sz w:val="32"/>
-                <w:szCs w:val="40"/>
-              </w:rPr>
-              <w:t>CöÉx²z = CöÉx²z CZzöÉ-A²z |</w:t>
+                <w:szCs w:val="32"/>
+                <w:lang w:val="en-IN" w:eastAsia="en-IN" w:bidi="ar-SA"/>
+              </w:rPr>
+              <w:t>Total Padams</w:t>
             </w:r>
           </w:p>
         </w:tc>
@@ -19295,126 +19590,7 @@
                 <w:lang w:val="en-IN" w:eastAsia="en-IN" w:bidi="ar-SA"/>
               </w:rPr>
             </w:pPr>
-          </w:p>
-        </w:tc>
-      </w:tr>
-      <w:tr>
-        <w:trPr>
-          <w:gridAfter w:val="1"/>
-          <w:wAfter w:w="113" w:type="dxa"/>
-          <w:trHeight w:val="390"/>
-        </w:trPr>
-        <w:tc>
-          <w:tcPr>
-            <w:tcW w:w="1593" w:type="dxa"/>
-            <w:tcBorders>
-              <w:top w:val="single" w:sz="4" w:space="0" w:color="auto"/>
-              <w:left w:val="single" w:sz="4" w:space="0" w:color="auto"/>
-              <w:bottom w:val="single" w:sz="4" w:space="0" w:color="auto"/>
-              <w:right w:val="single" w:sz="4" w:space="0" w:color="auto"/>
-            </w:tcBorders>
-            <w:shd w:val="clear" w:color="auto" w:fill="auto"/>
-            <w:noWrap/>
-            <w:vAlign w:val="center"/>
-          </w:tcPr>
-          <w:p>
-            <w:pPr>
-              <w:spacing w:after="0" w:line="240" w:lineRule="auto"/>
-              <w:rPr>
-                <w:rFonts w:ascii="BRH Malayalam" w:hAnsi="BRH Malayalam" w:cs="BRH Malayalam"/>
-                <w:b/>
-                <w:color w:val="000000"/>
-                <w:sz w:val="32"/>
-                <w:szCs w:val="40"/>
-              </w:rPr>
-            </w:pPr>
-          </w:p>
-        </w:tc>
-        <w:tc>
-          <w:tcPr>
-            <w:tcW w:w="659" w:type="dxa"/>
-            <w:tcBorders>
-              <w:top w:val="single" w:sz="4" w:space="0" w:color="auto"/>
-              <w:left w:val="nil"/>
-              <w:bottom w:val="single" w:sz="4" w:space="0" w:color="auto"/>
-              <w:right w:val="single" w:sz="4" w:space="0" w:color="auto"/>
-            </w:tcBorders>
-            <w:shd w:val="clear" w:color="auto" w:fill="auto"/>
-            <w:noWrap/>
-            <w:vAlign w:val="center"/>
-          </w:tcPr>
-          <w:p>
-            <w:pPr>
-              <w:spacing w:after="0" w:line="240" w:lineRule="auto"/>
-              <w:jc w:val="center"/>
-              <w:rPr>
-                <w:rFonts w:ascii="Calibri" w:eastAsia="Times New Roman" w:hAnsi="Calibri" w:cs="Calibri"/>
-                <w:b/>
-                <w:color w:val="000000"/>
-                <w:sz w:val="24"/>
-                <w:szCs w:val="24"/>
-                <w:lang w:val="en-IN" w:eastAsia="en-IN" w:bidi="ar-SA"/>
-              </w:rPr>
-            </w:pPr>
-          </w:p>
-        </w:tc>
-        <w:tc>
-          <w:tcPr>
-            <w:tcW w:w="5578" w:type="dxa"/>
-            <w:gridSpan w:val="2"/>
-            <w:tcBorders>
-              <w:top w:val="single" w:sz="4" w:space="0" w:color="auto"/>
-              <w:left w:val="nil"/>
-              <w:bottom w:val="single" w:sz="4" w:space="0" w:color="auto"/>
-              <w:right w:val="single" w:sz="4" w:space="0" w:color="auto"/>
-            </w:tcBorders>
-            <w:shd w:val="clear" w:color="auto" w:fill="auto"/>
-            <w:vAlign w:val="center"/>
-          </w:tcPr>
-          <w:p>
-            <w:pPr>
-              <w:spacing w:after="0" w:line="240" w:lineRule="auto"/>
-              <w:rPr>
-                <w:rFonts w:ascii="Calibri" w:eastAsia="Times New Roman" w:hAnsi="Calibri" w:cs="Calibri"/>
-                <w:b/>
-                <w:color w:val="000000"/>
-                <w:sz w:val="28"/>
-                <w:szCs w:val="24"/>
-                <w:lang w:val="en-IN" w:eastAsia="en-IN" w:bidi="ar-SA"/>
-              </w:rPr>
-            </w:pPr>
-            <w:r>
-              <w:rPr>
-                <w:rFonts w:ascii="Calibri" w:eastAsia="Times New Roman" w:hAnsi="Calibri" w:cs="Calibri"/>
-                <w:b/>
-                <w:bCs/>
-                <w:color w:val="000000"/>
-                <w:sz w:val="32"/>
-                <w:szCs w:val="32"/>
-                <w:lang w:val="en-IN" w:eastAsia="en-IN" w:bidi="ar-SA"/>
-              </w:rPr>
-              <w:t>Total Padams</w:t>
-            </w:r>
-          </w:p>
-        </w:tc>
-        <w:tc>
-          <w:tcPr>
-            <w:tcW w:w="1137" w:type="dxa"/>
-            <w:gridSpan w:val="4"/>
-            <w:tcBorders>
-              <w:top w:val="single" w:sz="4" w:space="0" w:color="auto"/>
-              <w:left w:val="nil"/>
-              <w:bottom w:val="single" w:sz="4" w:space="0" w:color="auto"/>
-              <w:right w:val="single" w:sz="4" w:space="0" w:color="auto"/>
-            </w:tcBorders>
-            <w:shd w:val="clear" w:color="auto" w:fill="auto"/>
-            <w:noWrap/>
-            <w:vAlign w:val="center"/>
-          </w:tcPr>
-          <w:p>
-            <w:pPr>
-              <w:spacing w:after="0" w:line="240" w:lineRule="auto"/>
-              <w:jc w:val="right"/>
+            <w:r>
               <w:rPr>
                 <w:rFonts w:ascii="Arial" w:eastAsia="Times New Roman" w:hAnsi="Arial" w:cs="Arial"/>
                 <w:b/>
@@ -19423,7 +19599,53 @@
                 <w:szCs w:val="28"/>
                 <w:lang w:val="en-IN" w:eastAsia="en-IN" w:bidi="ar-SA"/>
               </w:rPr>
-            </w:pPr>
+              <w:fldChar w:fldCharType="begin"/>
+            </w:r>
+            <w:r>
+              <w:rPr>
+                <w:rFonts w:ascii="Arial" w:eastAsia="Times New Roman" w:hAnsi="Arial" w:cs="Arial"/>
+                <w:b/>
+                <w:color w:val="000000"/>
+                <w:sz w:val="28"/>
+                <w:szCs w:val="28"/>
+                <w:lang w:val="en-IN" w:eastAsia="en-IN" w:bidi="ar-SA"/>
+              </w:rPr>
+              <w:instrText xml:space="preserve"> =SUM(ABOVE) </w:instrText>
+            </w:r>
+            <w:r>
+              <w:rPr>
+                <w:rFonts w:ascii="Arial" w:eastAsia="Times New Roman" w:hAnsi="Arial" w:cs="Arial"/>
+                <w:b/>
+                <w:color w:val="000000"/>
+                <w:sz w:val="28"/>
+                <w:szCs w:val="28"/>
+                <w:lang w:val="en-IN" w:eastAsia="en-IN" w:bidi="ar-SA"/>
+              </w:rPr>
+              <w:fldChar w:fldCharType="separate"/>
+            </w:r>
+            <w:r>
+              <w:rPr>
+                <w:rFonts w:ascii="Arial" w:eastAsia="Times New Roman" w:hAnsi="Arial" w:cs="Arial"/>
+                <w:b/>
+                <w:noProof/>
+                <w:color w:val="000000"/>
+                <w:sz w:val="28"/>
+                <w:szCs w:val="28"/>
+                <w:lang w:val="en-IN" w:eastAsia="en-IN" w:bidi="ar-SA"/>
+              </w:rPr>
+              <w:t>1844</w:t>
+            </w:r>
+            <w:r>
+              <w:rPr>
+                <w:rFonts w:ascii="Arial" w:eastAsia="Times New Roman" w:hAnsi="Arial" w:cs="Arial"/>
+                <w:b/>
+                <w:color w:val="000000"/>
+                <w:sz w:val="28"/>
+                <w:szCs w:val="28"/>
+                <w:lang w:val="en-IN" w:eastAsia="en-IN" w:bidi="ar-SA"/>
+              </w:rPr>
+              <w:fldChar w:fldCharType="end"/>
+            </w:r>
           </w:p>
         </w:tc>
       </w:tr>
@@ -20257,6 +20479,16 @@
                 <w:lang w:val="en-IN" w:eastAsia="en-IN" w:bidi="ar-SA"/>
               </w:rPr>
             </w:pPr>
+            <w:r>
+              <w:rPr>
+                <w:rFonts w:ascii="Arial" w:eastAsia="Times New Roman" w:hAnsi="Arial" w:cs="Arial"/>
+                <w:b/>
+                <w:color w:val="000000"/>
+                <w:szCs w:val="28"/>
+                <w:lang w:val="en-IN" w:eastAsia="en-IN" w:bidi="ar-SA"/>
+              </w:rPr>
+              <w:t>1396</w:t>
+            </w:r>
           </w:p>
         </w:tc>
       </w:tr>
@@ -20590,6 +20822,17 @@
                 <w:lang w:val="en-IN" w:eastAsia="en-IN" w:bidi="ar-SA"/>
               </w:rPr>
             </w:pPr>
+            <w:r>
+              <w:rPr>
+                <w:rFonts w:ascii="Arial" w:eastAsia="Times New Roman" w:hAnsi="Arial" w:cs="Arial"/>
+                <w:b/>
+                <w:color w:val="000000"/>
+                <w:sz w:val="24"/>
+                <w:szCs w:val="28"/>
+                <w:lang w:val="en-IN" w:eastAsia="en-IN" w:bidi="ar-SA"/>
+              </w:rPr>
+              <w:t>67</w:t>
+            </w:r>
           </w:p>
         </w:tc>
       </w:tr>
@@ -21014,6 +21257,17 @@
                 <w:lang w:val="en-IN" w:eastAsia="en-IN" w:bidi="ar-SA"/>
               </w:rPr>
             </w:pPr>
+            <w:r>
+              <w:rPr>
+                <w:rFonts w:ascii="Arial" w:eastAsia="Times New Roman" w:hAnsi="Arial" w:cs="Arial"/>
+                <w:b/>
+                <w:color w:val="000000"/>
+                <w:sz w:val="24"/>
+                <w:szCs w:val="28"/>
+                <w:lang w:val="en-IN" w:eastAsia="en-IN" w:bidi="ar-SA"/>
+              </w:rPr>
+              <w:t>356</w:t>
+            </w:r>
           </w:p>
         </w:tc>
       </w:tr>
@@ -21387,6 +21641,17 @@
                 <w:lang w:val="en-IN" w:eastAsia="en-IN" w:bidi="ar-SA"/>
               </w:rPr>
             </w:pPr>
+            <w:r>
+              <w:rPr>
+                <w:rFonts w:ascii="Arial" w:eastAsia="Times New Roman" w:hAnsi="Arial" w:cs="Arial"/>
+                <w:b/>
+                <w:color w:val="000000"/>
+                <w:sz w:val="28"/>
+                <w:szCs w:val="28"/>
+                <w:lang w:val="en-IN" w:eastAsia="en-IN" w:bidi="ar-SA"/>
+              </w:rPr>
+              <w:t>15</w:t>
+            </w:r>
           </w:p>
         </w:tc>
       </w:tr>
@@ -21900,6 +22165,17 @@
                 <w:lang w:val="en-IN" w:eastAsia="en-IN" w:bidi="ar-SA"/>
               </w:rPr>
             </w:pPr>
+            <w:r>
+              <w:rPr>
+                <w:rFonts w:ascii="Arial" w:eastAsia="Times New Roman" w:hAnsi="Arial" w:cs="Arial"/>
+                <w:b/>
+                <w:color w:val="000000"/>
+                <w:sz w:val="24"/>
+                <w:szCs w:val="28"/>
+                <w:lang w:val="en-IN" w:eastAsia="en-IN" w:bidi="ar-SA"/>
+              </w:rPr>
+              <w:t>10</w:t>
+            </w:r>
           </w:p>
         </w:tc>
       </w:tr>
@@ -22029,6 +22305,62 @@
                 <w:lang w:val="en-IN" w:eastAsia="en-IN" w:bidi="ar-SA"/>
               </w:rPr>
             </w:pPr>
+            <w:r>
+              <w:rPr>
+                <w:rFonts w:ascii="Arial" w:eastAsia="Times New Roman" w:hAnsi="Arial" w:cs="Arial"/>
+                <w:b/>
+                <w:color w:val="000000"/>
+                <w:sz w:val="28"/>
+                <w:szCs w:val="28"/>
+                <w:lang w:val="en-IN" w:eastAsia="en-IN" w:bidi="ar-SA"/>
+              </w:rPr>
+              <w:fldChar w:fldCharType="begin"/>
+            </w:r>
+            <w:r>
+              <w:rPr>
+                <w:rFonts w:ascii="Arial" w:eastAsia="Times New Roman" w:hAnsi="Arial" w:cs="Arial"/>
+                <w:b/>
+                <w:color w:val="000000"/>
+                <w:sz w:val="28"/>
+                <w:szCs w:val="28"/>
+                <w:lang w:val="en-IN" w:eastAsia="en-IN" w:bidi="ar-SA"/>
+              </w:rPr>
+              <w:instrText xml:space="preserve"> =SUM(ABOVE) </w:instrText>
+            </w:r>
+            <w:r>
+              <w:rPr>
+                <w:rFonts w:ascii="Arial" w:eastAsia="Times New Roman" w:hAnsi="Arial" w:cs="Arial"/>
+                <w:b/>
+                <w:color w:val="000000"/>
+                <w:sz w:val="28"/>
+                <w:szCs w:val="28"/>
+                <w:lang w:val="en-IN" w:eastAsia="en-IN" w:bidi="ar-SA"/>
+              </w:rPr>
+              <w:fldChar w:fldCharType="separate"/>
+            </w:r>
+            <w:r>
+              <w:rPr>
+                <w:rFonts w:ascii="Arial" w:eastAsia="Times New Roman" w:hAnsi="Arial" w:cs="Arial"/>
+                <w:b/>
+                <w:noProof/>
+                <w:color w:val="000000"/>
+                <w:sz w:val="28"/>
+                <w:szCs w:val="28"/>
+                <w:lang w:val="en-IN" w:eastAsia="en-IN" w:bidi="ar-SA"/>
+              </w:rPr>
+              <w:t>1844</w:t>
+            </w:r>
+            <w:r>
+              <w:rPr>
+                <w:rFonts w:ascii="Arial" w:eastAsia="Times New Roman" w:hAnsi="Arial" w:cs="Arial"/>
+                <w:b/>
+                <w:color w:val="000000"/>
+                <w:sz w:val="28"/>
+                <w:szCs w:val="28"/>
+                <w:lang w:val="en-IN" w:eastAsia="en-IN" w:bidi="ar-SA"/>
+              </w:rPr>
+              <w:fldChar w:fldCharType="end"/>
+            </w:r>
           </w:p>
         </w:tc>
       </w:tr>

</xml_diff>

<commit_message>
nmv 24 02 2023
</commit_message>
<xml_diff>
--- a/TS Jatai Ghanam Project/Summary breakup 4.1 to 4.6.docx
+++ b/TS Jatai Ghanam Project/Summary breakup 4.1 to 4.6.docx
@@ -3796,9 +3796,19 @@
                 <w:sz w:val="32"/>
                 <w:szCs w:val="40"/>
               </w:rPr>
-              <w:t xml:space="preserve">GZy = (B+CZy) </w:t>
-            </w:r>
-            <w:proofErr w:type="gramStart"/>
+              <w:t>GZy = (B+CZy) |</w:t>
+            </w:r>
+            <w:r>
+              <w:rPr>
+                <w:rFonts w:ascii="Calibri" w:eastAsia="Times New Roman" w:hAnsi="Calibri" w:cs="Calibri"/>
+                <w:b/>
+                <w:color w:val="000000"/>
+                <w:sz w:val="24"/>
+                <w:szCs w:val="24"/>
+                <w:lang w:val="en-IN" w:eastAsia="en-IN" w:bidi="ar-SA"/>
+              </w:rPr>
+              <w:t xml:space="preserve">  </w:t>
+            </w:r>
             <w:r>
               <w:rPr>
                 <w:rFonts w:ascii="BRH Malayalam" w:hAnsi="BRH Malayalam" w:cs="BRH Malayalam"/>
@@ -3807,39 +3817,7 @@
                 <w:sz w:val="32"/>
                 <w:szCs w:val="40"/>
               </w:rPr>
-              <w:t>|</w:t>
-            </w:r>
-            <w:r>
-              <w:rPr>
-                <w:rFonts w:ascii="Calibri" w:eastAsia="Times New Roman" w:hAnsi="Calibri" w:cs="Calibri"/>
-                <w:b/>
-                <w:color w:val="000000"/>
-                <w:sz w:val="24"/>
-                <w:szCs w:val="24"/>
-                <w:lang w:val="en-IN" w:eastAsia="en-IN" w:bidi="ar-SA"/>
-              </w:rPr>
-              <w:t xml:space="preserve">  </w:t>
-            </w:r>
-            <w:r>
-              <w:rPr>
-                <w:rFonts w:ascii="BRH Malayalam" w:hAnsi="BRH Malayalam" w:cs="BRH Malayalam"/>
-                <w:b/>
-                <w:color w:val="000000"/>
-                <w:sz w:val="32"/>
-                <w:szCs w:val="40"/>
-              </w:rPr>
-              <w:t>D</w:t>
-            </w:r>
-            <w:proofErr w:type="gramEnd"/>
-            <w:r>
-              <w:rPr>
-                <w:rFonts w:ascii="BRH Malayalam" w:hAnsi="BRH Malayalam" w:cs="BRH Malayalam"/>
-                <w:b/>
-                <w:color w:val="000000"/>
-                <w:sz w:val="32"/>
-                <w:szCs w:val="40"/>
-              </w:rPr>
-              <w:t>¥eZy = (De+CZy)  ¥öeZy = (öe+CZy) |</w:t>
+              <w:t>D¥eZy = (De+CZy)  ¥öeZy = (öe+CZy) |</w:t>
             </w:r>
             <w:r>
               <w:rPr>
@@ -23280,6 +23258,17 @@
                 <w:lang w:val="en-IN" w:eastAsia="en-IN" w:bidi="ar-SA"/>
               </w:rPr>
             </w:pPr>
+            <w:r>
+              <w:rPr>
+                <w:rFonts w:ascii="Arial" w:eastAsia="Times New Roman" w:hAnsi="Arial" w:cs="Arial"/>
+                <w:b/>
+                <w:color w:val="000000"/>
+                <w:sz w:val="28"/>
+                <w:szCs w:val="28"/>
+                <w:lang w:val="en-IN" w:eastAsia="en-IN" w:bidi="ar-SA"/>
+              </w:rPr>
+              <w:t>1463</w:t>
+            </w:r>
           </w:p>
         </w:tc>
       </w:tr>
@@ -23744,6 +23733,17 @@
                 <w:lang w:val="en-IN" w:eastAsia="en-IN" w:bidi="ar-SA"/>
               </w:rPr>
             </w:pPr>
+            <w:r>
+              <w:rPr>
+                <w:rFonts w:ascii="Arial" w:eastAsia="Times New Roman" w:hAnsi="Arial" w:cs="Arial"/>
+                <w:b/>
+                <w:color w:val="000000"/>
+                <w:sz w:val="28"/>
+                <w:szCs w:val="28"/>
+                <w:lang w:val="en-IN" w:eastAsia="en-IN" w:bidi="ar-SA"/>
+              </w:rPr>
+              <w:t>45</w:t>
+            </w:r>
           </w:p>
         </w:tc>
       </w:tr>
@@ -24160,6 +24160,17 @@
                 <w:lang w:val="en-IN" w:eastAsia="en-IN" w:bidi="ar-SA"/>
               </w:rPr>
             </w:pPr>
+            <w:r>
+              <w:rPr>
+                <w:rFonts w:ascii="Arial" w:eastAsia="Times New Roman" w:hAnsi="Arial" w:cs="Arial"/>
+                <w:b/>
+                <w:color w:val="000000"/>
+                <w:sz w:val="28"/>
+                <w:szCs w:val="28"/>
+                <w:lang w:val="en-IN" w:eastAsia="en-IN" w:bidi="ar-SA"/>
+              </w:rPr>
+              <w:t>356</w:t>
+            </w:r>
           </w:p>
         </w:tc>
       </w:tr>
@@ -24696,6 +24707,17 @@
                 <w:lang w:val="en-IN" w:eastAsia="en-IN" w:bidi="ar-SA"/>
               </w:rPr>
             </w:pPr>
+            <w:r>
+              <w:rPr>
+                <w:rFonts w:ascii="Arial" w:eastAsia="Times New Roman" w:hAnsi="Arial" w:cs="Arial"/>
+                <w:b/>
+                <w:color w:val="000000"/>
+                <w:sz w:val="28"/>
+                <w:szCs w:val="28"/>
+                <w:lang w:val="en-IN" w:eastAsia="en-IN" w:bidi="ar-SA"/>
+              </w:rPr>
+              <w:t>18</w:t>
+            </w:r>
           </w:p>
         </w:tc>
       </w:tr>
@@ -25136,6 +25158,17 @@
                 <w:lang w:val="en-IN" w:eastAsia="en-IN" w:bidi="ar-SA"/>
               </w:rPr>
             </w:pPr>
+            <w:r>
+              <w:rPr>
+                <w:rFonts w:ascii="Arial" w:eastAsia="Times New Roman" w:hAnsi="Arial" w:cs="Arial"/>
+                <w:b/>
+                <w:color w:val="000000"/>
+                <w:sz w:val="28"/>
+                <w:szCs w:val="28"/>
+                <w:lang w:val="en-IN" w:eastAsia="en-IN" w:bidi="ar-SA"/>
+              </w:rPr>
+              <w:t>5</w:t>
+            </w:r>
           </w:p>
         </w:tc>
       </w:tr>
@@ -25264,6 +25297,62 @@
                 <w:lang w:val="en-IN" w:eastAsia="en-IN" w:bidi="ar-SA"/>
               </w:rPr>
             </w:pPr>
+            <w:r>
+              <w:rPr>
+                <w:rFonts w:ascii="Arial" w:eastAsia="Times New Roman" w:hAnsi="Arial" w:cs="Arial"/>
+                <w:b/>
+                <w:color w:val="000000"/>
+                <w:sz w:val="28"/>
+                <w:szCs w:val="28"/>
+                <w:lang w:val="en-IN" w:eastAsia="en-IN" w:bidi="ar-SA"/>
+              </w:rPr>
+              <w:fldChar w:fldCharType="begin"/>
+            </w:r>
+            <w:r>
+              <w:rPr>
+                <w:rFonts w:ascii="Arial" w:eastAsia="Times New Roman" w:hAnsi="Arial" w:cs="Arial"/>
+                <w:b/>
+                <w:color w:val="000000"/>
+                <w:sz w:val="28"/>
+                <w:szCs w:val="28"/>
+                <w:lang w:val="en-IN" w:eastAsia="en-IN" w:bidi="ar-SA"/>
+              </w:rPr>
+              <w:instrText xml:space="preserve"> =SUM(ABOVE) </w:instrText>
+            </w:r>
+            <w:r>
+              <w:rPr>
+                <w:rFonts w:ascii="Arial" w:eastAsia="Times New Roman" w:hAnsi="Arial" w:cs="Arial"/>
+                <w:b/>
+                <w:color w:val="000000"/>
+                <w:sz w:val="28"/>
+                <w:szCs w:val="28"/>
+                <w:lang w:val="en-IN" w:eastAsia="en-IN" w:bidi="ar-SA"/>
+              </w:rPr>
+              <w:fldChar w:fldCharType="separate"/>
+            </w:r>
+            <w:r>
+              <w:rPr>
+                <w:rFonts w:ascii="Arial" w:eastAsia="Times New Roman" w:hAnsi="Arial" w:cs="Arial"/>
+                <w:b/>
+                <w:noProof/>
+                <w:color w:val="000000"/>
+                <w:sz w:val="28"/>
+                <w:szCs w:val="28"/>
+                <w:lang w:val="en-IN" w:eastAsia="en-IN" w:bidi="ar-SA"/>
+              </w:rPr>
+              <w:t>1887</w:t>
+            </w:r>
+            <w:r>
+              <w:rPr>
+                <w:rFonts w:ascii="Arial" w:eastAsia="Times New Roman" w:hAnsi="Arial" w:cs="Arial"/>
+                <w:b/>
+                <w:color w:val="000000"/>
+                <w:sz w:val="28"/>
+                <w:szCs w:val="28"/>
+                <w:lang w:val="en-IN" w:eastAsia="en-IN" w:bidi="ar-SA"/>
+              </w:rPr>
+              <w:fldChar w:fldCharType="end"/>
+            </w:r>
           </w:p>
         </w:tc>
       </w:tr>
@@ -25979,6 +26068,17 @@
                 <w:lang w:val="en-IN" w:eastAsia="en-IN" w:bidi="ar-SA"/>
               </w:rPr>
             </w:pPr>
+            <w:r>
+              <w:rPr>
+                <w:rFonts w:ascii="Arial" w:eastAsia="Times New Roman" w:hAnsi="Arial" w:cs="Arial"/>
+                <w:b/>
+                <w:color w:val="000000"/>
+                <w:sz w:val="28"/>
+                <w:szCs w:val="28"/>
+                <w:lang w:val="en-IN" w:eastAsia="en-IN" w:bidi="ar-SA"/>
+              </w:rPr>
+              <w:t>1463</w:t>
+            </w:r>
           </w:p>
         </w:tc>
       </w:tr>
@@ -26185,6 +26285,17 @@
                 <w:lang w:val="en-IN" w:eastAsia="en-IN" w:bidi="ar-SA"/>
               </w:rPr>
             </w:pPr>
+            <w:r>
+              <w:rPr>
+                <w:rFonts w:ascii="Arial" w:eastAsia="Times New Roman" w:hAnsi="Arial" w:cs="Arial"/>
+                <w:b/>
+                <w:color w:val="000000"/>
+                <w:sz w:val="28"/>
+                <w:szCs w:val="28"/>
+                <w:lang w:val="en-IN" w:eastAsia="en-IN" w:bidi="ar-SA"/>
+              </w:rPr>
+              <w:t>45</w:t>
+            </w:r>
           </w:p>
         </w:tc>
       </w:tr>
@@ -26358,6 +26469,17 @@
                 <w:lang w:val="en-IN" w:eastAsia="en-IN" w:bidi="ar-SA"/>
               </w:rPr>
             </w:pPr>
+            <w:r>
+              <w:rPr>
+                <w:rFonts w:ascii="Arial" w:eastAsia="Times New Roman" w:hAnsi="Arial" w:cs="Arial"/>
+                <w:b/>
+                <w:color w:val="000000"/>
+                <w:sz w:val="28"/>
+                <w:szCs w:val="28"/>
+                <w:lang w:val="en-IN" w:eastAsia="en-IN" w:bidi="ar-SA"/>
+              </w:rPr>
+              <w:t>356</w:t>
+            </w:r>
           </w:p>
         </w:tc>
       </w:tr>
@@ -26562,6 +26684,17 @@
                 <w:lang w:val="en-IN" w:eastAsia="en-IN" w:bidi="ar-SA"/>
               </w:rPr>
             </w:pPr>
+            <w:r>
+              <w:rPr>
+                <w:rFonts w:ascii="Arial" w:eastAsia="Times New Roman" w:hAnsi="Arial" w:cs="Arial"/>
+                <w:b/>
+                <w:color w:val="000000"/>
+                <w:sz w:val="28"/>
+                <w:szCs w:val="28"/>
+                <w:lang w:val="en-IN" w:eastAsia="en-IN" w:bidi="ar-SA"/>
+              </w:rPr>
+              <w:t>18</w:t>
+            </w:r>
           </w:p>
         </w:tc>
       </w:tr>
@@ -26769,6 +26902,17 @@
                 <w:lang w:val="en-IN" w:eastAsia="en-IN" w:bidi="ar-SA"/>
               </w:rPr>
             </w:pPr>
+            <w:r>
+              <w:rPr>
+                <w:rFonts w:ascii="Arial" w:eastAsia="Times New Roman" w:hAnsi="Arial" w:cs="Arial"/>
+                <w:b/>
+                <w:color w:val="000000"/>
+                <w:sz w:val="28"/>
+                <w:szCs w:val="28"/>
+                <w:lang w:val="en-IN" w:eastAsia="en-IN" w:bidi="ar-SA"/>
+              </w:rPr>
+              <w:t>5</w:t>
+            </w:r>
           </w:p>
         </w:tc>
       </w:tr>
@@ -26898,6 +27042,62 @@
                 <w:lang w:val="en-IN" w:eastAsia="en-IN" w:bidi="ar-SA"/>
               </w:rPr>
             </w:pPr>
+            <w:r>
+              <w:rPr>
+                <w:rFonts w:ascii="Arial" w:eastAsia="Times New Roman" w:hAnsi="Arial" w:cs="Arial"/>
+                <w:b/>
+                <w:color w:val="000000"/>
+                <w:sz w:val="28"/>
+                <w:szCs w:val="28"/>
+                <w:lang w:val="en-IN" w:eastAsia="en-IN" w:bidi="ar-SA"/>
+              </w:rPr>
+              <w:fldChar w:fldCharType="begin"/>
+            </w:r>
+            <w:r>
+              <w:rPr>
+                <w:rFonts w:ascii="Arial" w:eastAsia="Times New Roman" w:hAnsi="Arial" w:cs="Arial"/>
+                <w:b/>
+                <w:color w:val="000000"/>
+                <w:sz w:val="28"/>
+                <w:szCs w:val="28"/>
+                <w:lang w:val="en-IN" w:eastAsia="en-IN" w:bidi="ar-SA"/>
+              </w:rPr>
+              <w:instrText xml:space="preserve"> =SUM(ABOVE) </w:instrText>
+            </w:r>
+            <w:r>
+              <w:rPr>
+                <w:rFonts w:ascii="Arial" w:eastAsia="Times New Roman" w:hAnsi="Arial" w:cs="Arial"/>
+                <w:b/>
+                <w:color w:val="000000"/>
+                <w:sz w:val="28"/>
+                <w:szCs w:val="28"/>
+                <w:lang w:val="en-IN" w:eastAsia="en-IN" w:bidi="ar-SA"/>
+              </w:rPr>
+              <w:fldChar w:fldCharType="separate"/>
+            </w:r>
+            <w:r>
+              <w:rPr>
+                <w:rFonts w:ascii="Arial" w:eastAsia="Times New Roman" w:hAnsi="Arial" w:cs="Arial"/>
+                <w:b/>
+                <w:noProof/>
+                <w:color w:val="000000"/>
+                <w:sz w:val="28"/>
+                <w:szCs w:val="28"/>
+                <w:lang w:val="en-IN" w:eastAsia="en-IN" w:bidi="ar-SA"/>
+              </w:rPr>
+              <w:t>1887</w:t>
+            </w:r>
+            <w:r>
+              <w:rPr>
+                <w:rFonts w:ascii="Arial" w:eastAsia="Times New Roman" w:hAnsi="Arial" w:cs="Arial"/>
+                <w:b/>
+                <w:color w:val="000000"/>
+                <w:sz w:val="28"/>
+                <w:szCs w:val="28"/>
+                <w:lang w:val="en-IN" w:eastAsia="en-IN" w:bidi="ar-SA"/>
+              </w:rPr>
+              <w:fldChar w:fldCharType="end"/>
+            </w:r>
           </w:p>
         </w:tc>
       </w:tr>
@@ -27731,6 +27931,16 @@
                 <w:lang w:val="en-IN" w:eastAsia="en-IN" w:bidi="ar-SA"/>
               </w:rPr>
             </w:pPr>
+            <w:r>
+              <w:rPr>
+                <w:rFonts w:ascii="Arial" w:eastAsia="Times New Roman" w:hAnsi="Arial" w:cs="Arial"/>
+                <w:b/>
+                <w:color w:val="000000"/>
+                <w:szCs w:val="28"/>
+                <w:lang w:val="en-IN" w:eastAsia="en-IN" w:bidi="ar-SA"/>
+              </w:rPr>
+              <w:t>1463</w:t>
+            </w:r>
           </w:p>
         </w:tc>
       </w:tr>
@@ -28064,6 +28274,17 @@
                 <w:lang w:val="en-IN" w:eastAsia="en-IN" w:bidi="ar-SA"/>
               </w:rPr>
             </w:pPr>
+            <w:r>
+              <w:rPr>
+                <w:rFonts w:ascii="Arial" w:eastAsia="Times New Roman" w:hAnsi="Arial" w:cs="Arial"/>
+                <w:b/>
+                <w:color w:val="000000"/>
+                <w:sz w:val="24"/>
+                <w:szCs w:val="28"/>
+                <w:lang w:val="en-IN" w:eastAsia="en-IN" w:bidi="ar-SA"/>
+              </w:rPr>
+              <w:t>45</w:t>
+            </w:r>
           </w:p>
         </w:tc>
       </w:tr>
@@ -28488,6 +28709,17 @@
                 <w:lang w:val="en-IN" w:eastAsia="en-IN" w:bidi="ar-SA"/>
               </w:rPr>
             </w:pPr>
+            <w:r>
+              <w:rPr>
+                <w:rFonts w:ascii="Arial" w:eastAsia="Times New Roman" w:hAnsi="Arial" w:cs="Arial"/>
+                <w:b/>
+                <w:color w:val="000000"/>
+                <w:sz w:val="24"/>
+                <w:szCs w:val="28"/>
+                <w:lang w:val="en-IN" w:eastAsia="en-IN" w:bidi="ar-SA"/>
+              </w:rPr>
+              <w:t>356</w:t>
+            </w:r>
           </w:p>
         </w:tc>
       </w:tr>
@@ -28861,6 +29093,17 @@
                 <w:lang w:val="en-IN" w:eastAsia="en-IN" w:bidi="ar-SA"/>
               </w:rPr>
             </w:pPr>
+            <w:r>
+              <w:rPr>
+                <w:rFonts w:ascii="Arial" w:eastAsia="Times New Roman" w:hAnsi="Arial" w:cs="Arial"/>
+                <w:b/>
+                <w:color w:val="000000"/>
+                <w:sz w:val="28"/>
+                <w:szCs w:val="28"/>
+                <w:lang w:val="en-IN" w:eastAsia="en-IN" w:bidi="ar-SA"/>
+              </w:rPr>
+              <w:t>18</w:t>
+            </w:r>
           </w:p>
         </w:tc>
       </w:tr>
@@ -29374,6 +29617,17 @@
                 <w:lang w:val="en-IN" w:eastAsia="en-IN" w:bidi="ar-SA"/>
               </w:rPr>
             </w:pPr>
+            <w:r>
+              <w:rPr>
+                <w:rFonts w:ascii="Arial" w:eastAsia="Times New Roman" w:hAnsi="Arial" w:cs="Arial"/>
+                <w:b/>
+                <w:color w:val="000000"/>
+                <w:sz w:val="24"/>
+                <w:szCs w:val="28"/>
+                <w:lang w:val="en-IN" w:eastAsia="en-IN" w:bidi="ar-SA"/>
+              </w:rPr>
+              <w:t>5</w:t>
+            </w:r>
           </w:p>
         </w:tc>
       </w:tr>
@@ -29503,6 +29757,62 @@
                 <w:lang w:val="en-IN" w:eastAsia="en-IN" w:bidi="ar-SA"/>
               </w:rPr>
             </w:pPr>
+            <w:r>
+              <w:rPr>
+                <w:rFonts w:ascii="Arial" w:eastAsia="Times New Roman" w:hAnsi="Arial" w:cs="Arial"/>
+                <w:b/>
+                <w:color w:val="000000"/>
+                <w:sz w:val="28"/>
+                <w:szCs w:val="28"/>
+                <w:lang w:val="en-IN" w:eastAsia="en-IN" w:bidi="ar-SA"/>
+              </w:rPr>
+              <w:fldChar w:fldCharType="begin"/>
+            </w:r>
+            <w:r>
+              <w:rPr>
+                <w:rFonts w:ascii="Arial" w:eastAsia="Times New Roman" w:hAnsi="Arial" w:cs="Arial"/>
+                <w:b/>
+                <w:color w:val="000000"/>
+                <w:sz w:val="28"/>
+                <w:szCs w:val="28"/>
+                <w:lang w:val="en-IN" w:eastAsia="en-IN" w:bidi="ar-SA"/>
+              </w:rPr>
+              <w:instrText xml:space="preserve"> =SUM(ABOVE) </w:instrText>
+            </w:r>
+            <w:r>
+              <w:rPr>
+                <w:rFonts w:ascii="Arial" w:eastAsia="Times New Roman" w:hAnsi="Arial" w:cs="Arial"/>
+                <w:b/>
+                <w:color w:val="000000"/>
+                <w:sz w:val="28"/>
+                <w:szCs w:val="28"/>
+                <w:lang w:val="en-IN" w:eastAsia="en-IN" w:bidi="ar-SA"/>
+              </w:rPr>
+              <w:fldChar w:fldCharType="separate"/>
+            </w:r>
+            <w:r>
+              <w:rPr>
+                <w:rFonts w:ascii="Arial" w:eastAsia="Times New Roman" w:hAnsi="Arial" w:cs="Arial"/>
+                <w:b/>
+                <w:noProof/>
+                <w:color w:val="000000"/>
+                <w:sz w:val="28"/>
+                <w:szCs w:val="28"/>
+                <w:lang w:val="en-IN" w:eastAsia="en-IN" w:bidi="ar-SA"/>
+              </w:rPr>
+              <w:t>1887</w:t>
+            </w:r>
+            <w:r>
+              <w:rPr>
+                <w:rFonts w:ascii="Arial" w:eastAsia="Times New Roman" w:hAnsi="Arial" w:cs="Arial"/>
+                <w:b/>
+                <w:color w:val="000000"/>
+                <w:sz w:val="28"/>
+                <w:szCs w:val="28"/>
+                <w:lang w:val="en-IN" w:eastAsia="en-IN" w:bidi="ar-SA"/>
+              </w:rPr>
+              <w:fldChar w:fldCharType="end"/>
+            </w:r>
           </w:p>
         </w:tc>
       </w:tr>

</xml_diff>